<commit_message>
Update documentation for new functionality for Add, Subtract, ExpandTemplateFile.
</commit_message>
<xml_diff>
--- a/doc/UserManual/Word/60_Command_Add.docx
+++ b/doc/UserManual/Word/60_Command_Add.docx
@@ -98,40 +98,34 @@
         <w:t>.</w:t>
       </w:r>
       <w:r>
+        <w:t>12</w:t>
+      </w:r>
+      <w:r>
+        <w:t>.0</w:t>
+      </w:r>
+      <w:r>
         <w:t>0</w:t>
       </w:r>
       <w:r>
-        <w:t>3</w:t>
-      </w:r>
-      <w:r>
-        <w:t>.0</w:t>
-      </w:r>
-      <w:r>
-        <w:t>0</w:t>
-      </w:r>
-      <w:r>
         <w:t>, 20</w:t>
       </w:r>
       <w:r>
         <w:t>1</w:t>
       </w:r>
       <w:r>
-        <w:t>5</w:t>
+        <w:t>6</w:t>
       </w:r>
       <w:r>
         <w:t>-0</w:t>
       </w:r>
       <w:r>
-        <w:t>6</w:t>
+        <w:t>7</w:t>
       </w:r>
       <w:r>
         <w:t>-</w:t>
       </w:r>
       <w:r>
-        <w:t>0</w:t>
-      </w:r>
-      <w:r>
-        <w:t>1</w:t>
+        <w:t>14</w:t>
       </w:r>
     </w:p>
     <w:p>
@@ -255,7 +249,19 @@
         <w:t>FT</w:t>
       </w:r>
       <w:r>
-        <w:t>), then the units of the part will be converted to the units of the sum before addition.  Missing data in the parts can be ignored (do not set the sum to missing) or can result in missing values in the sum.  The user should consider the implications of ignoring missing data.  Time series being added must have the same data interval.</w:t>
+        <w:t xml:space="preserve">), then the units of the part will be converted to the units of the sum before addition.  Missing data in the parts can be ignored (do not set the sum to missing) or can result in missing values in the sum.  </w:t>
+      </w:r>
+      <w:r>
+        <w:t>I</w:t>
+      </w:r>
+      <w:r>
+        <w:t>mplications of ignoring missing data</w:t>
+      </w:r>
+      <w:r>
+        <w:t xml:space="preserve"> should be considered</w:t>
+      </w:r>
+      <w:r>
+        <w:t>.  Time series being added must have the same data interval.</w:t>
       </w:r>
     </w:p>
     <w:p>
@@ -299,9 +305,9 @@
         </w:rPr>
         <w:drawing>
           <wp:inline distT="0" distB="0" distL="0" distR="0">
-            <wp:extent cx="5935980" cy="3939540"/>
-            <wp:effectExtent l="0" t="0" r="7620" b="3810"/>
-            <wp:docPr id="1" name="Picture 1" descr="command_Add"/>
+            <wp:extent cx="5943600" cy="3740785"/>
+            <wp:effectExtent l="0" t="0" r="0" b="0"/>
+            <wp:docPr id="2" name="Picture 2"/>
             <wp:cNvGraphicFramePr>
               <a:graphicFrameLocks xmlns:a="http://schemas.openxmlformats.org/drawingml/2006/main" noChangeAspect="1"/>
             </wp:cNvGraphicFramePr>
@@ -309,10 +315,8 @@
               <a:graphicData uri="http://schemas.openxmlformats.org/drawingml/2006/picture">
                 <pic:pic xmlns:pic="http://schemas.openxmlformats.org/drawingml/2006/picture">
                   <pic:nvPicPr>
-                    <pic:cNvPr id="0" name="Picture 1" descr="command_Add"/>
-                    <pic:cNvPicPr>
-                      <a:picLocks noChangeAspect="1" noChangeArrowheads="1"/>
-                    </pic:cNvPicPr>
+                    <pic:cNvPr id="2" name="command_Add.png"/>
+                    <pic:cNvPicPr/>
                   </pic:nvPicPr>
                   <pic:blipFill>
                     <a:blip r:embed="rId7">
@@ -322,23 +326,18 @@
                         </a:ext>
                       </a:extLst>
                     </a:blip>
-                    <a:srcRect/>
                     <a:stretch>
                       <a:fillRect/>
                     </a:stretch>
                   </pic:blipFill>
-                  <pic:spPr bwMode="auto">
+                  <pic:spPr>
                     <a:xfrm>
                       <a:off x="0" y="0"/>
-                      <a:ext cx="5935980" cy="3939540"/>
+                      <a:ext cx="5943600" cy="3740785"/>
                     </a:xfrm>
                     <a:prstGeom prst="rect">
                       <a:avLst/>
                     </a:prstGeom>
-                    <a:noFill/>
-                    <a:ln>
-                      <a:noFill/>
-                    </a:ln>
                   </pic:spPr>
                 </pic:pic>
               </a:graphicData>
@@ -463,7 +462,7 @@
     <w:p/>
     <w:tbl>
       <w:tblPr>
-        <w:tblW w:w="10152" w:type="dxa"/>
+        <w:tblW w:w="9805" w:type="dxa"/>
         <w:jc w:val="center"/>
         <w:tblBorders>
           <w:top w:val="single" w:sz="4" w:space="0" w:color="auto"/>
@@ -478,8 +477,8 @@
       </w:tblPr>
       <w:tblGrid>
         <w:gridCol w:w="1998"/>
-        <w:gridCol w:w="6277"/>
-        <w:gridCol w:w="1877"/>
+        <w:gridCol w:w="5827"/>
+        <w:gridCol w:w="1980"/>
       </w:tblGrid>
       <w:tr>
         <w:trPr>
@@ -501,7 +500,7 @@
         </w:tc>
         <w:tc>
           <w:tcPr>
-            <w:tcW w:w="6277" w:type="dxa"/>
+            <w:tcW w:w="5827" w:type="dxa"/>
             <w:shd w:val="clear" w:color="auto" w:fill="C0C0C0"/>
           </w:tcPr>
           <w:p>
@@ -515,7 +514,7 @@
         </w:tc>
         <w:tc>
           <w:tcPr>
-            <w:tcW w:w="1877" w:type="dxa"/>
+            <w:tcW w:w="1980" w:type="dxa"/>
             <w:shd w:val="clear" w:color="auto" w:fill="C0C0C0"/>
           </w:tcPr>
           <w:p>
@@ -552,7 +551,7 @@
         </w:tc>
         <w:tc>
           <w:tcPr>
-            <w:tcW w:w="6277" w:type="dxa"/>
+            <w:tcW w:w="5827" w:type="dxa"/>
           </w:tcPr>
           <w:p>
             <w:r>
@@ -574,7 +573,7 @@
         </w:tc>
         <w:tc>
           <w:tcPr>
-            <w:tcW w:w="1877" w:type="dxa"/>
+            <w:tcW w:w="1980" w:type="dxa"/>
           </w:tcPr>
           <w:p>
             <w:r>
@@ -626,7 +625,7 @@
         </w:tc>
         <w:tc>
           <w:tcPr>
-            <w:tcW w:w="6277" w:type="dxa"/>
+            <w:tcW w:w="5827" w:type="dxa"/>
           </w:tcPr>
           <w:p>
             <w:r>
@@ -639,10 +638,7 @@
               <w:t>.</w:t>
             </w:r>
             <w:r>
-              <w:t xml:space="preserve">  </w:t>
-            </w:r>
-            <w:r>
-              <w:t xml:space="preserve">Can be specified using processor </w:t>
+              <w:t xml:space="preserve">  Can be specified using processor </w:t>
             </w:r>
             <w:r>
               <w:rPr>
@@ -657,7 +653,7 @@
         </w:tc>
         <w:tc>
           <w:tcPr>
-            <w:tcW w:w="1877" w:type="dxa"/>
+            <w:tcW w:w="1980" w:type="dxa"/>
           </w:tcPr>
           <w:p>
             <w:pPr>
@@ -721,7 +717,7 @@
         </w:tc>
         <w:tc>
           <w:tcPr>
-            <w:tcW w:w="6277" w:type="dxa"/>
+            <w:tcW w:w="5827" w:type="dxa"/>
           </w:tcPr>
           <w:p>
             <w:r>
@@ -744,15 +740,7 @@
             </w:r>
             <w:proofErr w:type="spellEnd"/>
             <w:r>
-              <w:t xml:space="preserve"> – </w:t>
-            </w:r>
-            <w:proofErr w:type="spellStart"/>
-            <w:r>
-              <w:t>all time</w:t>
-            </w:r>
-            <w:proofErr w:type="spellEnd"/>
-            <w:r>
-              <w:t xml:space="preserve"> series before the command.</w:t>
+              <w:t xml:space="preserve"> – all time series before the command.</w:t>
             </w:r>
           </w:p>
           <w:p>
@@ -771,15 +759,7 @@
             </w:r>
             <w:proofErr w:type="spellEnd"/>
             <w:r>
-              <w:t xml:space="preserve"> – </w:t>
-            </w:r>
-            <w:proofErr w:type="spellStart"/>
-            <w:r>
-              <w:t>all time</w:t>
-            </w:r>
-            <w:proofErr w:type="spellEnd"/>
-            <w:r>
-              <w:t xml:space="preserve"> series that match the </w:t>
+              <w:t xml:space="preserve"> – all time series that match the </w:t>
             </w:r>
             <w:proofErr w:type="spellStart"/>
             <w:r>
@@ -935,7 +915,7 @@
         </w:tc>
         <w:tc>
           <w:tcPr>
-            <w:tcW w:w="1877" w:type="dxa"/>
+            <w:tcW w:w="1980" w:type="dxa"/>
           </w:tcPr>
           <w:p>
             <w:pPr>
@@ -983,7 +963,7 @@
         </w:tc>
         <w:tc>
           <w:tcPr>
-            <w:tcW w:w="6277" w:type="dxa"/>
+            <w:tcW w:w="5827" w:type="dxa"/>
           </w:tcPr>
           <w:p>
             <w:r>
@@ -1080,10 +1060,7 @@
               <w:t>specify a single TSID or a TSID with wildcards.</w:t>
             </w:r>
             <w:r>
-              <w:t xml:space="preserve">  </w:t>
-            </w:r>
-            <w:r>
-              <w:t xml:space="preserve">Can be specified using processor </w:t>
+              <w:t xml:space="preserve">  Can be specified using processor </w:t>
             </w:r>
             <w:r>
               <w:rPr>
@@ -1098,7 +1075,7 @@
         </w:tc>
         <w:tc>
           <w:tcPr>
-            <w:tcW w:w="1877" w:type="dxa"/>
+            <w:tcW w:w="1980" w:type="dxa"/>
           </w:tcPr>
           <w:p>
             <w:pPr>
@@ -1171,7 +1148,7 @@
         </w:tc>
         <w:tc>
           <w:tcPr>
-            <w:tcW w:w="6277" w:type="dxa"/>
+            <w:tcW w:w="5827" w:type="dxa"/>
           </w:tcPr>
           <w:p>
             <w:r>
@@ -1189,10 +1166,7 @@
               <w:t xml:space="preserve"> parameter is specified, providing an ensemble ID will add the ensembles.</w:t>
             </w:r>
             <w:r>
-              <w:t xml:space="preserve">  </w:t>
-            </w:r>
-            <w:r>
-              <w:t xml:space="preserve">Can be specified using processor </w:t>
+              <w:t xml:space="preserve">  Can be specified using processor </w:t>
             </w:r>
             <w:r>
               <w:rPr>
@@ -1207,7 +1181,7 @@
         </w:tc>
         <w:tc>
           <w:tcPr>
-            <w:tcW w:w="1877" w:type="dxa"/>
+            <w:tcW w:w="1980" w:type="dxa"/>
           </w:tcPr>
           <w:p>
             <w:r>
@@ -1256,7 +1230,7 @@
         </w:tc>
         <w:tc>
           <w:tcPr>
-            <w:tcW w:w="6277" w:type="dxa"/>
+            <w:tcW w:w="5827" w:type="dxa"/>
           </w:tcPr>
           <w:p>
             <w:r>
@@ -1323,7 +1297,7 @@
         </w:tc>
         <w:tc>
           <w:tcPr>
-            <w:tcW w:w="1877" w:type="dxa"/>
+            <w:tcW w:w="1980" w:type="dxa"/>
           </w:tcPr>
           <w:p>
             <w:pPr>
@@ -1383,7 +1357,7 @@
         </w:tc>
         <w:tc>
           <w:tcPr>
-            <w:tcW w:w="6277" w:type="dxa"/>
+            <w:tcW w:w="5827" w:type="dxa"/>
           </w:tcPr>
           <w:p>
             <w:r>
@@ -1393,7 +1367,7 @@
         </w:tc>
         <w:tc>
           <w:tcPr>
-            <w:tcW w:w="1877" w:type="dxa"/>
+            <w:tcW w:w="1980" w:type="dxa"/>
           </w:tcPr>
           <w:p>
             <w:pPr>
@@ -1406,6 +1380,114 @@
                 <w:rStyle w:val="RTiSWDocLiteralText"/>
               </w:rPr>
               <w:t>Fail</w:t>
+            </w:r>
+          </w:p>
+        </w:tc>
+      </w:tr>
+      <w:tr>
+        <w:trPr>
+          <w:jc w:val="center"/>
+        </w:trPr>
+        <w:tc>
+          <w:tcPr>
+            <w:tcW w:w="1998" w:type="dxa"/>
+          </w:tcPr>
+          <w:p>
+            <w:pPr>
+              <w:rPr>
+                <w:rStyle w:val="RTiSWDocLiteralText"/>
+              </w:rPr>
+            </w:pPr>
+            <w:proofErr w:type="spellStart"/>
+            <w:r>
+              <w:rPr>
+                <w:rStyle w:val="RTiSWDocLiteralText"/>
+              </w:rPr>
+              <w:t>AnalysisStart</w:t>
+            </w:r>
+            <w:proofErr w:type="spellEnd"/>
+          </w:p>
+        </w:tc>
+        <w:tc>
+          <w:tcPr>
+            <w:tcW w:w="5827" w:type="dxa"/>
+          </w:tcPr>
+          <w:p>
+            <w:r>
+              <w:t xml:space="preserve">The date/time to start analyzing data.  Can be specified using processor </w:t>
+            </w:r>
+            <w:r>
+              <w:rPr>
+                <w:rStyle w:val="RTiSWDocLiteralText"/>
+              </w:rPr>
+              <w:t>${Property}</w:t>
+            </w:r>
+            <w:r>
+              <w:t>.</w:t>
+            </w:r>
+          </w:p>
+        </w:tc>
+        <w:tc>
+          <w:tcPr>
+            <w:tcW w:w="1980" w:type="dxa"/>
+          </w:tcPr>
+          <w:p>
+            <w:r>
+              <w:t>Full period is analyzed.</w:t>
+            </w:r>
+          </w:p>
+        </w:tc>
+      </w:tr>
+      <w:tr>
+        <w:trPr>
+          <w:jc w:val="center"/>
+        </w:trPr>
+        <w:tc>
+          <w:tcPr>
+            <w:tcW w:w="1998" w:type="dxa"/>
+          </w:tcPr>
+          <w:p>
+            <w:pPr>
+              <w:rPr>
+                <w:rStyle w:val="RTiSWDocLiteralText"/>
+              </w:rPr>
+            </w:pPr>
+            <w:proofErr w:type="spellStart"/>
+            <w:r>
+              <w:rPr>
+                <w:rStyle w:val="RTiSWDocLiteralText"/>
+              </w:rPr>
+              <w:t>AnalysisEnd</w:t>
+            </w:r>
+            <w:proofErr w:type="spellEnd"/>
+          </w:p>
+        </w:tc>
+        <w:tc>
+          <w:tcPr>
+            <w:tcW w:w="5827" w:type="dxa"/>
+          </w:tcPr>
+          <w:p>
+            <w:r>
+              <w:t xml:space="preserve">The date/time to end analyzing data.  Can be specified using processor </w:t>
+            </w:r>
+            <w:r>
+              <w:rPr>
+                <w:rStyle w:val="RTiSWDocLiteralText"/>
+              </w:rPr>
+              <w:t>${Property}</w:t>
+            </w:r>
+            <w:r>
+              <w:t>.</w:t>
+            </w:r>
+          </w:p>
+        </w:tc>
+        <w:tc>
+          <w:tcPr>
+            <w:tcW w:w="1980" w:type="dxa"/>
+          </w:tcPr>
+          <w:p>
+            <w:r>
+              <w:t>Full period is analyzed.</w:t>
             </w:r>
           </w:p>
         </w:tc>
@@ -1428,6 +1510,20 @@
         <w:rPr>
           <w:color w:val="000000"/>
         </w:rPr>
+        <w:br w:type="page"/>
+      </w:r>
+    </w:p>
+    <w:p>
+      <w:pPr>
+        <w:rPr>
+          <w:color w:val="000000"/>
+        </w:rPr>
+      </w:pPr>
+      <w:r>
+        <w:rPr>
+          <w:color w:val="000000"/>
+        </w:rPr>
+        <w:lastRenderedPageBreak/>
         <w:t>A sample command file</w:t>
       </w:r>
       <w:r>
@@ -1607,16 +1703,7 @@
                 <w:rFonts w:ascii="Courier New" w:eastAsia="MS Mincho" w:hAnsi="Courier New" w:cs="Courier New"/>
                 <w:sz w:val="20"/>
               </w:rPr>
-              <w:t>AddTSID="0100503.</w:t>
-            </w:r>
-            <w:bookmarkStart w:id="2" w:name="_GoBack"/>
-            <w:bookmarkEnd w:id="2"/>
-            <w:r>
-              <w:rPr>
-                <w:rFonts w:ascii="Courier New" w:eastAsia="MS Mincho" w:hAnsi="Courier New" w:cs="Courier New"/>
-                <w:sz w:val="20"/>
-              </w:rPr>
-              <w:t>DWR.DivTotal.Month",HandleMissingHow=IgnoreMissing)</w:t>
+              <w:t>AddTSID="0100503.DWR.DivTotal.Month",HandleMissingHow=IgnoreMissing)</w:t>
             </w:r>
           </w:p>
         </w:tc>
@@ -1628,6 +1715,29 @@
         <w:pStyle w:val="RTiSWDocNote"/>
         <w:jc w:val="left"/>
       </w:pPr>
+    </w:p>
+    <w:p>
+      <w:r>
+        <w:br w:type="page"/>
+      </w:r>
+    </w:p>
+    <w:p/>
+    <w:p/>
+    <w:p>
+      <w:pPr>
+        <w:jc w:val="center"/>
+        <w:rPr>
+          <w:color w:val="BFBFBF" w:themeColor="background1" w:themeShade="BF"/>
+        </w:rPr>
+      </w:pPr>
+      <w:bookmarkStart w:id="2" w:name="_GoBack"/>
+      <w:r>
+        <w:rPr>
+          <w:color w:val="BFBFBF" w:themeColor="background1" w:themeShade="BF"/>
+        </w:rPr>
+        <w:t>This page is intentionally blank.</w:t>
+      </w:r>
+      <w:bookmarkEnd w:id="2"/>
     </w:p>
     <w:sectPr>
       <w:headerReference w:type="even" r:id="rId8"/>
@@ -1711,6 +1821,9 @@
 <file path=word/footer2.xml><?xml version="1.0" encoding="utf-8"?>
 <w:ftr xmlns:wpc="http://schemas.microsoft.com/office/word/2010/wordprocessingCanvas" xmlns:mc="http://schemas.openxmlformats.org/markup-compatibility/2006" xmlns:o="urn:schemas-microsoft-com:office:office" xmlns:r="http://schemas.openxmlformats.org/officeDocument/2006/relationships" xmlns:m="http://schemas.openxmlformats.org/officeDocument/2006/math" xmlns:v="urn:schemas-microsoft-com:vml" xmlns:wp14="http://schemas.microsoft.com/office/word/2010/wordprocessingDrawing" xmlns:wp="http://schemas.openxmlformats.org/drawingml/2006/wordprocessingDrawing" xmlns:w10="urn:schemas-microsoft-com:office:word" xmlns:w="http://schemas.openxmlformats.org/wordprocessingml/2006/main" xmlns:w14="http://schemas.microsoft.com/office/word/2010/wordml" xmlns:w15="http://schemas.microsoft.com/office/word/2012/wordml" xmlns:wpg="http://schemas.microsoft.com/office/word/2010/wordprocessingGroup" xmlns:wpi="http://schemas.microsoft.com/office/word/2010/wordprocessingInk" xmlns:wne="http://schemas.microsoft.com/office/word/2006/wordml" xmlns:wps="http://schemas.microsoft.com/office/word/2010/wordprocessingShape" mc:Ignorable="w14 w15 wp14">
   <w:p>
+    <w:pPr>
+      <w:pStyle w:val="RTiSWDocFooter"/>
+    </w:pPr>
     <w:r>
       <w:tab/>
     </w:r>
@@ -1720,7 +1833,10 @@
     </w:r>
     <w:proofErr w:type="gramStart"/>
     <w:r>
-      <w:t>add(</w:t>
+      <w:t>A</w:t>
+    </w:r>
+    <w:r>
+      <w:t>dd(</w:t>
     </w:r>
     <w:proofErr w:type="gramEnd"/>
     <w:r>
@@ -1854,9 +1970,15 @@
 <file path=word/header2.xml><?xml version="1.0" encoding="utf-8"?>
 <w:hdr xmlns:wpc="http://schemas.microsoft.com/office/word/2010/wordprocessingCanvas" xmlns:mc="http://schemas.openxmlformats.org/markup-compatibility/2006" xmlns:o="urn:schemas-microsoft-com:office:office" xmlns:r="http://schemas.openxmlformats.org/officeDocument/2006/relationships" xmlns:m="http://schemas.openxmlformats.org/officeDocument/2006/math" xmlns:v="urn:schemas-microsoft-com:vml" xmlns:wp14="http://schemas.microsoft.com/office/word/2010/wordprocessingDrawing" xmlns:wp="http://schemas.openxmlformats.org/drawingml/2006/wordprocessingDrawing" xmlns:w10="urn:schemas-microsoft-com:office:word" xmlns:w="http://schemas.openxmlformats.org/wordprocessingml/2006/main" xmlns:w14="http://schemas.microsoft.com/office/word/2010/wordml" xmlns:w15="http://schemas.microsoft.com/office/word/2012/wordml" xmlns:wpg="http://schemas.microsoft.com/office/word/2010/wordprocessingGroup" xmlns:wpi="http://schemas.microsoft.com/office/word/2010/wordprocessingInk" xmlns:wne="http://schemas.microsoft.com/office/word/2006/wordml" xmlns:wps="http://schemas.microsoft.com/office/word/2010/wordprocessingShape" mc:Ignorable="w14 w15 wp14">
   <w:p>
+    <w:pPr>
+      <w:pStyle w:val="RTiSWDocHeader"/>
+    </w:pPr>
     <w:proofErr w:type="spellStart"/>
     <w:r>
-      <w:t>TSTool</w:t>
+      <w:t>T</w:t>
+    </w:r>
+    <w:r>
+      <w:t>STool</w:t>
     </w:r>
     <w:proofErr w:type="spellEnd"/>
     <w:r>
@@ -1870,7 +1992,10 @@
     </w:r>
     <w:proofErr w:type="gramStart"/>
     <w:r>
-      <w:t>add(</w:t>
+      <w:t>A</w:t>
+    </w:r>
+    <w:r>
+      <w:t>dd(</w:t>
     </w:r>
     <w:proofErr w:type="gramEnd"/>
     <w:r>

</xml_diff>